<commit_message>
Cours de la semaine du 20/02
</commit_message>
<xml_diff>
--- a/Q2/Algorithme/algo.labo/src/labo1/Phase préparatoire - Énoncé C.docx
+++ b/Q2/Algorithme/algo.labo/src/labo1/Phase préparatoire - Énoncé C.docx
@@ -1547,6 +1547,104 @@
               <w:t>Etant donné une String 4D, quand j’appelle la fonction avec 4D en argument, alors j’obtiens une chaine « DDDD ».</w:t>
             </w:r>
           </w:p>
+          <w:p>
+            <w:pPr>
+              <w:spacing w:before="60" w:after="60"/>
+              <w:rPr>
+                <w:color w:val="0070C0"/>
+              </w:rPr>
+            </w:pPr>
+            <w:r>
+              <w:rPr>
+                <w:color w:val="0070C0"/>
+              </w:rPr>
+              <w:t xml:space="preserve">Etant donné une String 3C06B, quand j’appelle la fonction avec </w:t>
+            </w:r>
+            <w:r>
+              <w:rPr>
+                <w:color w:val="0070C0"/>
+              </w:rPr>
+              <w:t>3C06B</w:t>
+            </w:r>
+            <w:r>
+              <w:rPr>
+                <w:color w:val="0070C0"/>
+              </w:rPr>
+              <w:t xml:space="preserve"> en argument, alors j’obtiens</w:t>
+            </w:r>
+          </w:p>
+          <w:p>
+            <w:pPr>
+              <w:spacing w:before="60" w:after="60"/>
+              <w:rPr>
+                <w:color w:val="0070C0"/>
+              </w:rPr>
+            </w:pPr>
+            <w:r>
+              <w:rPr>
+                <w:color w:val="0070C0"/>
+              </w:rPr>
+              <w:t>« CCC</w:t>
+            </w:r>
+          </w:p>
+          <w:p>
+            <w:pPr>
+              <w:spacing w:before="60" w:after="60"/>
+              <w:rPr>
+                <w:color w:val="0070C0"/>
+              </w:rPr>
+            </w:pPr>
+            <w:r>
+              <w:rPr>
+                <w:color w:val="0070C0"/>
+              </w:rPr>
+              <w:t xml:space="preserve">   BBBBBB ».</w:t>
+            </w:r>
+          </w:p>
+          <w:p>
+            <w:pPr>
+              <w:spacing w:before="60" w:after="60"/>
+              <w:rPr>
+                <w:color w:val="0070C0"/>
+              </w:rPr>
+            </w:pPr>
+            <w:r>
+              <w:rPr>
+                <w:color w:val="0070C0"/>
+              </w:rPr>
+              <w:t>Etant donné une String 4D</w:t>
+            </w:r>
+            <w:r>
+              <w:rPr>
+                <w:color w:val="0070C0"/>
+              </w:rPr>
+              <w:t>0G</w:t>
+            </w:r>
+            <w:r>
+              <w:rPr>
+                <w:color w:val="0070C0"/>
+              </w:rPr>
+              <w:t>, quand j’appelle la fonction avec 4D</w:t>
+            </w:r>
+            <w:r>
+              <w:rPr>
+                <w:color w:val="0070C0"/>
+              </w:rPr>
+              <w:t>0G</w:t>
+            </w:r>
+            <w:r>
+              <w:rPr>
+                <w:color w:val="0070C0"/>
+              </w:rPr>
+              <w:t xml:space="preserve"> en argument, alors j’obtiens </w:t>
+            </w:r>
+            <w:r>
+              <w:rPr>
+                <w:color w:val="0070C0"/>
+              </w:rPr>
+              <w:t xml:space="preserve">une erreur parce qu’après le 0 il n’y a pas de chiffre </w:t>
+            </w:r>
+          </w:p>
         </w:tc>
       </w:tr>
       <w:tr>
@@ -1650,14 +1748,16 @@
               <w:rPr>
                 <w:bCs/>
                 <w:iCs/>
+                <w:color w:val="0070C0"/>
               </w:rPr>
             </w:pPr>
             <w:r>
               <w:rPr>
                 <w:bCs/>
                 <w:iCs/>
-              </w:rPr>
-              <w:t>Décalage directionnel.</w:t>
+                <w:color w:val="0070C0"/>
+              </w:rPr>
+              <w:t>Boucle avec branchements.</w:t>
             </w:r>
           </w:p>
         </w:tc>
@@ -1841,6 +1941,11 @@
           </w:tcPr>
           <w:p>
             <w:pPr>
+              <w:pStyle w:val="Paragraphedeliste"/>
+              <w:numPr>
+                <w:ilvl w:val="0"/>
+                <w:numId w:val="39"/>
+              </w:numPr>
               <w:spacing w:before="120"/>
               <w:rPr>
                 <w:color w:val="0070C0"/>
@@ -1850,7 +1955,371 @@
               <w:rPr>
                 <w:color w:val="0070C0"/>
               </w:rPr>
-              <w:t>Un premier branchement afin de savoir la direction du décalage.</w:t>
+              <w:t>D’abord</w:t>
+            </w:r>
+            <w:r>
+              <w:rPr>
+                <w:color w:val="0070C0"/>
+              </w:rPr>
+              <w:t xml:space="preserve"> on met tout dans une boucle for,</w:t>
+            </w:r>
+            <w:r>
+              <w:rPr>
+                <w:color w:val="0070C0"/>
+              </w:rPr>
+              <w:t xml:space="preserve"> </w:t>
+            </w:r>
+            <w:r>
+              <w:rPr>
+                <w:color w:val="0070C0"/>
+              </w:rPr>
+              <w:t xml:space="preserve">on vérifie si le premier char de la String est un nombre. Pour ça on peut utiliser </w:t>
+            </w:r>
+            <w:r>
+              <w:rPr>
+                <w:b/>
+                <w:bCs/>
+                <w:color w:val="0070C0"/>
+              </w:rPr>
+              <w:t>if</w:t>
+            </w:r>
+            <w:proofErr w:type="gramStart"/>
+            <w:r>
+              <w:rPr>
+                <w:color w:val="0070C0"/>
+              </w:rPr>
+              <w:t>(!</w:t>
+            </w:r>
+            <w:proofErr w:type="spellStart"/>
+            <w:r>
+              <w:rPr>
+                <w:color w:val="0070C0"/>
+              </w:rPr>
+              <w:t>Character.</w:t>
+            </w:r>
+            <w:r>
+              <w:rPr>
+                <w:i/>
+                <w:iCs/>
+                <w:color w:val="0070C0"/>
+                <w:u w:val="single"/>
+              </w:rPr>
+              <w:t>isDigit</w:t>
+            </w:r>
+            <w:proofErr w:type="spellEnd"/>
+            <w:proofErr w:type="gramEnd"/>
+            <w:r>
+              <w:rPr>
+                <w:color w:val="0070C0"/>
+              </w:rPr>
+              <w:t>(</w:t>
+            </w:r>
+            <w:proofErr w:type="spellStart"/>
+            <w:proofErr w:type="gramStart"/>
+            <w:r>
+              <w:rPr>
+                <w:color w:val="0070C0"/>
+              </w:rPr>
+              <w:t>chaine.charAt</w:t>
+            </w:r>
+            <w:proofErr w:type="spellEnd"/>
+            <w:proofErr w:type="gramEnd"/>
+            <w:r>
+              <w:rPr>
+                <w:color w:val="0070C0"/>
+              </w:rPr>
+              <w:t>(i)))</w:t>
+            </w:r>
+            <w:r>
+              <w:rPr>
+                <w:color w:val="0070C0"/>
+              </w:rPr>
+              <w:t>.</w:t>
+            </w:r>
+          </w:p>
+          <w:p>
+            <w:pPr>
+              <w:pStyle w:val="Paragraphedeliste"/>
+              <w:numPr>
+                <w:ilvl w:val="0"/>
+                <w:numId w:val="39"/>
+              </w:numPr>
+              <w:spacing w:before="120"/>
+              <w:rPr>
+                <w:color w:val="0070C0"/>
+              </w:rPr>
+            </w:pPr>
+            <w:r>
+              <w:rPr>
+                <w:color w:val="0070C0"/>
+              </w:rPr>
+              <w:t xml:space="preserve">Si c’est un 0, le char suivant </w:t>
+            </w:r>
+            <w:r>
+              <w:rPr>
+                <w:color w:val="0070C0"/>
+              </w:rPr>
+              <w:t>ne doit pas être un caractère</w:t>
+            </w:r>
+            <w:r>
+              <w:rPr>
+                <w:color w:val="0070C0"/>
+              </w:rPr>
+              <w:t>, si oui</w:t>
+            </w:r>
+            <w:r>
+              <w:rPr>
+                <w:color w:val="0070C0"/>
+              </w:rPr>
+              <w:t xml:space="preserve"> </w:t>
+            </w:r>
+            <w:proofErr w:type="gramStart"/>
+            <w:r>
+              <w:rPr>
+                <w:b/>
+                <w:bCs/>
+                <w:color w:val="0070C0"/>
+              </w:rPr>
+              <w:t>if</w:t>
+            </w:r>
+            <w:r>
+              <w:rPr>
+                <w:color w:val="0070C0"/>
+              </w:rPr>
+              <w:t>(</w:t>
+            </w:r>
+            <w:proofErr w:type="gramEnd"/>
+            <w:r>
+              <w:rPr>
+                <w:color w:val="0070C0"/>
+              </w:rPr>
+              <w:t xml:space="preserve">i + 1 &gt;= </w:t>
+            </w:r>
+            <w:proofErr w:type="spellStart"/>
+            <w:proofErr w:type="gramStart"/>
+            <w:r>
+              <w:rPr>
+                <w:color w:val="0070C0"/>
+              </w:rPr>
+              <w:t>chaine.length</w:t>
+            </w:r>
+            <w:proofErr w:type="spellEnd"/>
+            <w:proofErr w:type="gramEnd"/>
+            <w:r>
+              <w:rPr>
+                <w:color w:val="0070C0"/>
+              </w:rPr>
+              <w:t>() || !</w:t>
+            </w:r>
+            <w:proofErr w:type="spellStart"/>
+            <w:r>
+              <w:rPr>
+                <w:color w:val="0070C0"/>
+              </w:rPr>
+              <w:t>Character.</w:t>
+            </w:r>
+            <w:r>
+              <w:rPr>
+                <w:i/>
+                <w:iCs/>
+                <w:color w:val="0070C0"/>
+              </w:rPr>
+              <w:t>isDigit</w:t>
+            </w:r>
+            <w:proofErr w:type="spellEnd"/>
+            <w:r>
+              <w:rPr>
+                <w:color w:val="0070C0"/>
+              </w:rPr>
+              <w:t>(</w:t>
+            </w:r>
+            <w:proofErr w:type="spellStart"/>
+            <w:r>
+              <w:rPr>
+                <w:color w:val="0070C0"/>
+              </w:rPr>
+              <w:t>chaine.charAt</w:t>
+            </w:r>
+            <w:proofErr w:type="spellEnd"/>
+            <w:r>
+              <w:rPr>
+                <w:color w:val="0070C0"/>
+              </w:rPr>
+              <w:t>(i+1)))</w:t>
+            </w:r>
+            <w:r>
+              <w:rPr>
+                <w:color w:val="0070C0"/>
+              </w:rPr>
+              <w:t xml:space="preserve"> </w:t>
+            </w:r>
+            <w:r>
+              <w:rPr>
+                <w:color w:val="0070C0"/>
+              </w:rPr>
+              <w:t xml:space="preserve">, </w:t>
+            </w:r>
+            <w:proofErr w:type="spellStart"/>
+            <w:r>
+              <w:rPr>
+                <w:color w:val="0070C0"/>
+              </w:rPr>
+              <w:t>print</w:t>
+            </w:r>
+            <w:proofErr w:type="spellEnd"/>
+            <w:r>
+              <w:rPr>
+                <w:color w:val="0070C0"/>
+              </w:rPr>
+              <w:t xml:space="preserve"> un \n</w:t>
+            </w:r>
+            <w:r>
+              <w:rPr>
+                <w:color w:val="0070C0"/>
+              </w:rPr>
+              <w:t xml:space="preserve"> et on incrémente i</w:t>
+            </w:r>
+            <w:r>
+              <w:rPr>
+                <w:color w:val="0070C0"/>
+              </w:rPr>
+              <w:t>. si non le programme s’arrête car c’est une erreur.</w:t>
+            </w:r>
+          </w:p>
+          <w:p>
+            <w:pPr>
+              <w:pStyle w:val="Paragraphedeliste"/>
+              <w:numPr>
+                <w:ilvl w:val="0"/>
+                <w:numId w:val="39"/>
+              </w:numPr>
+              <w:spacing w:before="120"/>
+              <w:rPr>
+                <w:color w:val="0070C0"/>
+              </w:rPr>
+            </w:pPr>
+            <w:r>
+              <w:rPr>
+                <w:color w:val="0070C0"/>
+              </w:rPr>
+              <w:t>Ensuite on stocke le nombre, qui va nous servir de gardien de boucle, vu qu’on va devoir répéter tant de fois le caractère</w:t>
+            </w:r>
+            <w:r>
+              <w:rPr>
+                <w:color w:val="0070C0"/>
+              </w:rPr>
+              <w:t xml:space="preserve">, </w:t>
+            </w:r>
+            <w:proofErr w:type="spellStart"/>
+            <w:r>
+              <w:rPr>
+                <w:color w:val="0070C0"/>
+              </w:rPr>
+              <w:t>cmpt</w:t>
+            </w:r>
+            <w:proofErr w:type="spellEnd"/>
+            <w:r>
+              <w:rPr>
+                <w:color w:val="0070C0"/>
+              </w:rPr>
+              <w:t xml:space="preserve"> = </w:t>
+            </w:r>
+            <w:proofErr w:type="spellStart"/>
+            <w:r>
+              <w:rPr>
+                <w:color w:val="0070C0"/>
+              </w:rPr>
+              <w:t>Character.</w:t>
+            </w:r>
+            <w:r>
+              <w:rPr>
+                <w:i/>
+                <w:iCs/>
+                <w:color w:val="0070C0"/>
+              </w:rPr>
+              <w:t>getNumericValue</w:t>
+            </w:r>
+            <w:proofErr w:type="spellEnd"/>
+            <w:r>
+              <w:rPr>
+                <w:color w:val="0070C0"/>
+              </w:rPr>
+              <w:t>(</w:t>
+            </w:r>
+            <w:proofErr w:type="spellStart"/>
+            <w:proofErr w:type="gramStart"/>
+            <w:r>
+              <w:rPr>
+                <w:color w:val="0070C0"/>
+              </w:rPr>
+              <w:t>chaine.charAt</w:t>
+            </w:r>
+            <w:proofErr w:type="spellEnd"/>
+            <w:proofErr w:type="gramEnd"/>
+            <w:r>
+              <w:rPr>
+                <w:color w:val="0070C0"/>
+              </w:rPr>
+              <w:t>(i)</w:t>
+            </w:r>
+            <w:proofErr w:type="gramStart"/>
+            <w:r>
+              <w:rPr>
+                <w:color w:val="0070C0"/>
+              </w:rPr>
+              <w:t>);</w:t>
+            </w:r>
+            <w:proofErr w:type="gramEnd"/>
+            <w:r>
+              <w:rPr>
+                <w:color w:val="0070C0"/>
+              </w:rPr>
+              <w:t xml:space="preserve"> et on incrémente i</w:t>
+            </w:r>
+            <w:r>
+              <w:rPr>
+                <w:color w:val="0070C0"/>
+              </w:rPr>
+              <w:t>.</w:t>
+            </w:r>
+          </w:p>
+          <w:p>
+            <w:pPr>
+              <w:pStyle w:val="Paragraphedeliste"/>
+              <w:numPr>
+                <w:ilvl w:val="0"/>
+                <w:numId w:val="39"/>
+              </w:numPr>
+              <w:spacing w:before="120"/>
+              <w:rPr>
+                <w:color w:val="0070C0"/>
+              </w:rPr>
+            </w:pPr>
+            <w:r>
+              <w:rPr>
+                <w:color w:val="0070C0"/>
+              </w:rPr>
+              <w:t xml:space="preserve">On </w:t>
+            </w:r>
+            <w:proofErr w:type="spellStart"/>
+            <w:r>
+              <w:rPr>
+                <w:color w:val="0070C0"/>
+              </w:rPr>
+              <w:t>print</w:t>
+            </w:r>
+            <w:proofErr w:type="spellEnd"/>
+            <w:r>
+              <w:rPr>
+                <w:color w:val="0070C0"/>
+              </w:rPr>
+              <w:t xml:space="preserve"> tant de fois le caractère</w:t>
+            </w:r>
+            <w:r>
+              <w:rPr>
+                <w:color w:val="0070C0"/>
+              </w:rPr>
+              <w:t>.</w:t>
             </w:r>
           </w:p>
           <w:p>
@@ -1858,30 +2327,6 @@
               <w:spacing w:before="120"/>
               <w:rPr>
                 <w:color w:val="0070C0"/>
-                <w:lang w:val="en-US"/>
-              </w:rPr>
-            </w:pPr>
-            <w:r>
-              <w:rPr>
-                <w:color w:val="0070C0"/>
-                <w:lang w:val="en-US"/>
-              </w:rPr>
-              <w:t>IF (droite) else IF (g</w:t>
-            </w:r>
-            <w:r>
-              <w:rPr>
-                <w:color w:val="0070C0"/>
-                <w:lang w:val="en-US"/>
-              </w:rPr>
-              <w:t>auche)</w:t>
-            </w:r>
-          </w:p>
-          <w:p>
-            <w:pPr>
-              <w:spacing w:before="120"/>
-              <w:rPr>
-                <w:color w:val="0070C0"/>
-                <w:lang w:val="en-US"/>
               </w:rPr>
             </w:pPr>
           </w:p>
@@ -1912,6 +2357,7 @@
                 <w:b/>
                 <w:bCs w:val="0"/>
               </w:rPr>
+              <w:lastRenderedPageBreak/>
               <w:t>codage = Programmer et valider la solution en Java</w:t>
             </w:r>
           </w:p>
@@ -2271,6 +2717,118 @@
     </w:lvl>
   </w:abstractNum>
   <w:abstractNum w:abstractNumId="2" w15:restartNumberingAfterBreak="0">
+    <w:nsid w:val="08833351"/>
+    <w:multiLevelType w:val="hybridMultilevel"/>
+    <w:tmpl w:val="BC3034A4"/>
+    <w:lvl w:ilvl="0" w:tplc="240A04E2">
+      <w:numFmt w:val="bullet"/>
+      <w:lvlText w:val="-"/>
+      <w:lvlJc w:val="left"/>
+      <w:pPr>
+        <w:ind w:left="720" w:hanging="360"/>
+      </w:pPr>
+      <w:rPr>
+        <w:rFonts w:ascii="Calibri" w:eastAsiaTheme="minorHAnsi" w:hAnsi="Calibri" w:cs="Calibri" w:hint="default"/>
+      </w:rPr>
+    </w:lvl>
+    <w:lvl w:ilvl="1" w:tplc="080C0003" w:tentative="1">
+      <w:start w:val="1"/>
+      <w:numFmt w:val="bullet"/>
+      <w:lvlText w:val="o"/>
+      <w:lvlJc w:val="left"/>
+      <w:pPr>
+        <w:ind w:left="1440" w:hanging="360"/>
+      </w:pPr>
+      <w:rPr>
+        <w:rFonts w:ascii="Courier New" w:hAnsi="Courier New" w:cs="Courier New" w:hint="default"/>
+      </w:rPr>
+    </w:lvl>
+    <w:lvl w:ilvl="2" w:tplc="080C0005" w:tentative="1">
+      <w:start w:val="1"/>
+      <w:numFmt w:val="bullet"/>
+      <w:lvlText w:val=""/>
+      <w:lvlJc w:val="left"/>
+      <w:pPr>
+        <w:ind w:left="2160" w:hanging="360"/>
+      </w:pPr>
+      <w:rPr>
+        <w:rFonts w:ascii="Wingdings" w:hAnsi="Wingdings" w:hint="default"/>
+      </w:rPr>
+    </w:lvl>
+    <w:lvl w:ilvl="3" w:tplc="080C0001" w:tentative="1">
+      <w:start w:val="1"/>
+      <w:numFmt w:val="bullet"/>
+      <w:lvlText w:val=""/>
+      <w:lvlJc w:val="left"/>
+      <w:pPr>
+        <w:ind w:left="2880" w:hanging="360"/>
+      </w:pPr>
+      <w:rPr>
+        <w:rFonts w:ascii="Symbol" w:hAnsi="Symbol" w:hint="default"/>
+      </w:rPr>
+    </w:lvl>
+    <w:lvl w:ilvl="4" w:tplc="080C0003" w:tentative="1">
+      <w:start w:val="1"/>
+      <w:numFmt w:val="bullet"/>
+      <w:lvlText w:val="o"/>
+      <w:lvlJc w:val="left"/>
+      <w:pPr>
+        <w:ind w:left="3600" w:hanging="360"/>
+      </w:pPr>
+      <w:rPr>
+        <w:rFonts w:ascii="Courier New" w:hAnsi="Courier New" w:cs="Courier New" w:hint="default"/>
+      </w:rPr>
+    </w:lvl>
+    <w:lvl w:ilvl="5" w:tplc="080C0005" w:tentative="1">
+      <w:start w:val="1"/>
+      <w:numFmt w:val="bullet"/>
+      <w:lvlText w:val=""/>
+      <w:lvlJc w:val="left"/>
+      <w:pPr>
+        <w:ind w:left="4320" w:hanging="360"/>
+      </w:pPr>
+      <w:rPr>
+        <w:rFonts w:ascii="Wingdings" w:hAnsi="Wingdings" w:hint="default"/>
+      </w:rPr>
+    </w:lvl>
+    <w:lvl w:ilvl="6" w:tplc="080C0001" w:tentative="1">
+      <w:start w:val="1"/>
+      <w:numFmt w:val="bullet"/>
+      <w:lvlText w:val=""/>
+      <w:lvlJc w:val="left"/>
+      <w:pPr>
+        <w:ind w:left="5040" w:hanging="360"/>
+      </w:pPr>
+      <w:rPr>
+        <w:rFonts w:ascii="Symbol" w:hAnsi="Symbol" w:hint="default"/>
+      </w:rPr>
+    </w:lvl>
+    <w:lvl w:ilvl="7" w:tplc="080C0003" w:tentative="1">
+      <w:start w:val="1"/>
+      <w:numFmt w:val="bullet"/>
+      <w:lvlText w:val="o"/>
+      <w:lvlJc w:val="left"/>
+      <w:pPr>
+        <w:ind w:left="5760" w:hanging="360"/>
+      </w:pPr>
+      <w:rPr>
+        <w:rFonts w:ascii="Courier New" w:hAnsi="Courier New" w:cs="Courier New" w:hint="default"/>
+      </w:rPr>
+    </w:lvl>
+    <w:lvl w:ilvl="8" w:tplc="080C0005" w:tentative="1">
+      <w:start w:val="1"/>
+      <w:numFmt w:val="bullet"/>
+      <w:lvlText w:val=""/>
+      <w:lvlJc w:val="left"/>
+      <w:pPr>
+        <w:ind w:left="6480" w:hanging="360"/>
+      </w:pPr>
+      <w:rPr>
+        <w:rFonts w:ascii="Wingdings" w:hAnsi="Wingdings" w:hint="default"/>
+      </w:rPr>
+    </w:lvl>
+  </w:abstractNum>
+  <w:abstractNum w:abstractNumId="3" w15:restartNumberingAfterBreak="0">
     <w:nsid w:val="0C566ACE"/>
     <w:multiLevelType w:val="hybridMultilevel"/>
     <w:tmpl w:val="C57A8A4C"/>
@@ -2356,7 +2914,7 @@
       </w:pPr>
     </w:lvl>
   </w:abstractNum>
-  <w:abstractNum w:abstractNumId="3" w15:restartNumberingAfterBreak="0">
+  <w:abstractNum w:abstractNumId="4" w15:restartNumberingAfterBreak="0">
     <w:nsid w:val="140D69B5"/>
     <w:multiLevelType w:val="hybridMultilevel"/>
     <w:tmpl w:val="ECC01464"/>
@@ -2445,7 +3003,7 @@
       </w:pPr>
     </w:lvl>
   </w:abstractNum>
-  <w:abstractNum w:abstractNumId="4" w15:restartNumberingAfterBreak="0">
+  <w:abstractNum w:abstractNumId="5" w15:restartNumberingAfterBreak="0">
     <w:nsid w:val="14C34166"/>
     <w:multiLevelType w:val="hybridMultilevel"/>
     <w:tmpl w:val="4BB2411A"/>
@@ -2534,7 +3092,7 @@
       </w:pPr>
     </w:lvl>
   </w:abstractNum>
-  <w:abstractNum w:abstractNumId="5" w15:restartNumberingAfterBreak="0">
+  <w:abstractNum w:abstractNumId="6" w15:restartNumberingAfterBreak="0">
     <w:nsid w:val="186A567D"/>
     <w:multiLevelType w:val="hybridMultilevel"/>
     <w:tmpl w:val="B7DAD888"/>
@@ -2620,7 +3178,7 @@
       </w:pPr>
     </w:lvl>
   </w:abstractNum>
-  <w:abstractNum w:abstractNumId="6" w15:restartNumberingAfterBreak="0">
+  <w:abstractNum w:abstractNumId="7" w15:restartNumberingAfterBreak="0">
     <w:nsid w:val="1AD33947"/>
     <w:multiLevelType w:val="hybridMultilevel"/>
     <w:tmpl w:val="1F80CA7C"/>
@@ -2709,7 +3267,7 @@
       </w:pPr>
     </w:lvl>
   </w:abstractNum>
-  <w:abstractNum w:abstractNumId="7" w15:restartNumberingAfterBreak="0">
+  <w:abstractNum w:abstractNumId="8" w15:restartNumberingAfterBreak="0">
     <w:nsid w:val="1F802B1E"/>
     <w:multiLevelType w:val="hybridMultilevel"/>
     <w:tmpl w:val="DB48E896"/>
@@ -2801,7 +3359,7 @@
       </w:pPr>
     </w:lvl>
   </w:abstractNum>
-  <w:abstractNum w:abstractNumId="8" w15:restartNumberingAfterBreak="0">
+  <w:abstractNum w:abstractNumId="9" w15:restartNumberingAfterBreak="0">
     <w:nsid w:val="216F4464"/>
     <w:multiLevelType w:val="hybridMultilevel"/>
     <w:tmpl w:val="1E96B9BE"/>
@@ -2890,7 +3448,7 @@
       </w:pPr>
     </w:lvl>
   </w:abstractNum>
-  <w:abstractNum w:abstractNumId="9" w15:restartNumberingAfterBreak="0">
+  <w:abstractNum w:abstractNumId="10" w15:restartNumberingAfterBreak="0">
     <w:nsid w:val="227E64FB"/>
     <w:multiLevelType w:val="hybridMultilevel"/>
     <w:tmpl w:val="1E96B9BE"/>
@@ -2979,7 +3537,7 @@
       </w:pPr>
     </w:lvl>
   </w:abstractNum>
-  <w:abstractNum w:abstractNumId="10" w15:restartNumberingAfterBreak="0">
+  <w:abstractNum w:abstractNumId="11" w15:restartNumberingAfterBreak="0">
     <w:nsid w:val="22F413F3"/>
     <w:multiLevelType w:val="hybridMultilevel"/>
     <w:tmpl w:val="06B82C2A"/>
@@ -3092,7 +3650,7 @@
       </w:rPr>
     </w:lvl>
   </w:abstractNum>
-  <w:abstractNum w:abstractNumId="11" w15:restartNumberingAfterBreak="0">
+  <w:abstractNum w:abstractNumId="12" w15:restartNumberingAfterBreak="0">
     <w:nsid w:val="294F79BE"/>
     <w:multiLevelType w:val="hybridMultilevel"/>
     <w:tmpl w:val="C57A8A4C"/>
@@ -3178,7 +3736,7 @@
       </w:pPr>
     </w:lvl>
   </w:abstractNum>
-  <w:abstractNum w:abstractNumId="12" w15:restartNumberingAfterBreak="0">
+  <w:abstractNum w:abstractNumId="13" w15:restartNumberingAfterBreak="0">
     <w:nsid w:val="2B79089C"/>
     <w:multiLevelType w:val="hybridMultilevel"/>
     <w:tmpl w:val="C57A8A4C"/>
@@ -3264,7 +3822,7 @@
       </w:pPr>
     </w:lvl>
   </w:abstractNum>
-  <w:abstractNum w:abstractNumId="13" w15:restartNumberingAfterBreak="0">
+  <w:abstractNum w:abstractNumId="14" w15:restartNumberingAfterBreak="0">
     <w:nsid w:val="2B940A0E"/>
     <w:multiLevelType w:val="hybridMultilevel"/>
     <w:tmpl w:val="D5326922"/>
@@ -3377,7 +3935,7 @@
       </w:rPr>
     </w:lvl>
   </w:abstractNum>
-  <w:abstractNum w:abstractNumId="14" w15:restartNumberingAfterBreak="0">
+  <w:abstractNum w:abstractNumId="15" w15:restartNumberingAfterBreak="0">
     <w:nsid w:val="2F3F4AFB"/>
     <w:multiLevelType w:val="hybridMultilevel"/>
     <w:tmpl w:val="D2D869FE"/>
@@ -3469,7 +4027,7 @@
       </w:pPr>
     </w:lvl>
   </w:abstractNum>
-  <w:abstractNum w:abstractNumId="15" w15:restartNumberingAfterBreak="0">
+  <w:abstractNum w:abstractNumId="16" w15:restartNumberingAfterBreak="0">
     <w:nsid w:val="330A513F"/>
     <w:multiLevelType w:val="hybridMultilevel"/>
     <w:tmpl w:val="60F624F2"/>
@@ -3555,7 +4113,7 @@
       </w:pPr>
     </w:lvl>
   </w:abstractNum>
-  <w:abstractNum w:abstractNumId="16" w15:restartNumberingAfterBreak="0">
+  <w:abstractNum w:abstractNumId="17" w15:restartNumberingAfterBreak="0">
     <w:nsid w:val="3CAE1D68"/>
     <w:multiLevelType w:val="hybridMultilevel"/>
     <w:tmpl w:val="94A277E6"/>
@@ -3641,7 +4199,7 @@
       </w:pPr>
     </w:lvl>
   </w:abstractNum>
-  <w:abstractNum w:abstractNumId="17" w15:restartNumberingAfterBreak="0">
+  <w:abstractNum w:abstractNumId="18" w15:restartNumberingAfterBreak="0">
     <w:nsid w:val="3E5A51A8"/>
     <w:multiLevelType w:val="hybridMultilevel"/>
     <w:tmpl w:val="C57A8A4C"/>
@@ -3727,7 +4285,7 @@
       </w:pPr>
     </w:lvl>
   </w:abstractNum>
-  <w:abstractNum w:abstractNumId="18" w15:restartNumberingAfterBreak="0">
+  <w:abstractNum w:abstractNumId="19" w15:restartNumberingAfterBreak="0">
     <w:nsid w:val="3E91022F"/>
     <w:multiLevelType w:val="hybridMultilevel"/>
     <w:tmpl w:val="CDF249C4"/>
@@ -3813,7 +4371,7 @@
       </w:pPr>
     </w:lvl>
   </w:abstractNum>
-  <w:abstractNum w:abstractNumId="19" w15:restartNumberingAfterBreak="0">
+  <w:abstractNum w:abstractNumId="20" w15:restartNumberingAfterBreak="0">
     <w:nsid w:val="444C630F"/>
     <w:multiLevelType w:val="hybridMultilevel"/>
     <w:tmpl w:val="BC60447A"/>
@@ -3902,7 +4460,7 @@
       </w:pPr>
     </w:lvl>
   </w:abstractNum>
-  <w:abstractNum w:abstractNumId="20" w15:restartNumberingAfterBreak="0">
+  <w:abstractNum w:abstractNumId="21" w15:restartNumberingAfterBreak="0">
     <w:nsid w:val="44D90CF7"/>
     <w:multiLevelType w:val="hybridMultilevel"/>
     <w:tmpl w:val="120EE2F4"/>
@@ -3988,7 +4546,7 @@
       </w:pPr>
     </w:lvl>
   </w:abstractNum>
-  <w:abstractNum w:abstractNumId="21" w15:restartNumberingAfterBreak="0">
+  <w:abstractNum w:abstractNumId="22" w15:restartNumberingAfterBreak="0">
     <w:nsid w:val="4B9729C7"/>
     <w:multiLevelType w:val="hybridMultilevel"/>
     <w:tmpl w:val="0978C3A0"/>
@@ -4101,7 +4659,7 @@
       </w:rPr>
     </w:lvl>
   </w:abstractNum>
-  <w:abstractNum w:abstractNumId="22" w15:restartNumberingAfterBreak="0">
+  <w:abstractNum w:abstractNumId="23" w15:restartNumberingAfterBreak="0">
     <w:nsid w:val="558B039B"/>
     <w:multiLevelType w:val="hybridMultilevel"/>
     <w:tmpl w:val="61FED8D0"/>
@@ -4190,7 +4748,7 @@
       </w:pPr>
     </w:lvl>
   </w:abstractNum>
-  <w:abstractNum w:abstractNumId="23" w15:restartNumberingAfterBreak="0">
+  <w:abstractNum w:abstractNumId="24" w15:restartNumberingAfterBreak="0">
     <w:nsid w:val="564D03CC"/>
     <w:multiLevelType w:val="hybridMultilevel"/>
     <w:tmpl w:val="CF069F92"/>
@@ -4303,7 +4861,7 @@
       </w:rPr>
     </w:lvl>
   </w:abstractNum>
-  <w:abstractNum w:abstractNumId="24" w15:restartNumberingAfterBreak="0">
+  <w:abstractNum w:abstractNumId="25" w15:restartNumberingAfterBreak="0">
     <w:nsid w:val="58A3368B"/>
     <w:multiLevelType w:val="hybridMultilevel"/>
     <w:tmpl w:val="61FED8D0"/>
@@ -4392,7 +4950,7 @@
       </w:pPr>
     </w:lvl>
   </w:abstractNum>
-  <w:abstractNum w:abstractNumId="25" w15:restartNumberingAfterBreak="0">
+  <w:abstractNum w:abstractNumId="26" w15:restartNumberingAfterBreak="0">
     <w:nsid w:val="5A5C573D"/>
     <w:multiLevelType w:val="hybridMultilevel"/>
     <w:tmpl w:val="C57A8A4C"/>
@@ -4478,7 +5036,7 @@
       </w:pPr>
     </w:lvl>
   </w:abstractNum>
-  <w:abstractNum w:abstractNumId="26" w15:restartNumberingAfterBreak="0">
+  <w:abstractNum w:abstractNumId="27" w15:restartNumberingAfterBreak="0">
     <w:nsid w:val="5C2532B3"/>
     <w:multiLevelType w:val="hybridMultilevel"/>
     <w:tmpl w:val="5FB62C3A"/>
@@ -4591,7 +5149,7 @@
       </w:rPr>
     </w:lvl>
   </w:abstractNum>
-  <w:abstractNum w:abstractNumId="27" w15:restartNumberingAfterBreak="0">
+  <w:abstractNum w:abstractNumId="28" w15:restartNumberingAfterBreak="0">
     <w:nsid w:val="611B11AF"/>
     <w:multiLevelType w:val="hybridMultilevel"/>
     <w:tmpl w:val="48BA6F72"/>
@@ -4704,7 +5262,7 @@
       </w:rPr>
     </w:lvl>
   </w:abstractNum>
-  <w:abstractNum w:abstractNumId="28" w15:restartNumberingAfterBreak="0">
+  <w:abstractNum w:abstractNumId="29" w15:restartNumberingAfterBreak="0">
     <w:nsid w:val="61E60FFA"/>
     <w:multiLevelType w:val="hybridMultilevel"/>
     <w:tmpl w:val="2B1AC8C8"/>
@@ -4793,7 +5351,7 @@
       </w:pPr>
     </w:lvl>
   </w:abstractNum>
-  <w:abstractNum w:abstractNumId="29" w15:restartNumberingAfterBreak="0">
+  <w:abstractNum w:abstractNumId="30" w15:restartNumberingAfterBreak="0">
     <w:nsid w:val="6B2F47EE"/>
     <w:multiLevelType w:val="hybridMultilevel"/>
     <w:tmpl w:val="60AC1C9E"/>
@@ -4879,7 +5437,7 @@
       </w:pPr>
     </w:lvl>
   </w:abstractNum>
-  <w:abstractNum w:abstractNumId="30" w15:restartNumberingAfterBreak="0">
+  <w:abstractNum w:abstractNumId="31" w15:restartNumberingAfterBreak="0">
     <w:nsid w:val="70815B02"/>
     <w:multiLevelType w:val="hybridMultilevel"/>
     <w:tmpl w:val="C57A8A4C"/>
@@ -4965,7 +5523,7 @@
       </w:pPr>
     </w:lvl>
   </w:abstractNum>
-  <w:abstractNum w:abstractNumId="31" w15:restartNumberingAfterBreak="0">
+  <w:abstractNum w:abstractNumId="32" w15:restartNumberingAfterBreak="0">
     <w:nsid w:val="70926E9A"/>
     <w:multiLevelType w:val="hybridMultilevel"/>
     <w:tmpl w:val="B7DAD888"/>
@@ -5051,7 +5609,7 @@
       </w:pPr>
     </w:lvl>
   </w:abstractNum>
-  <w:abstractNum w:abstractNumId="32" w15:restartNumberingAfterBreak="0">
+  <w:abstractNum w:abstractNumId="33" w15:restartNumberingAfterBreak="0">
     <w:nsid w:val="74B923ED"/>
     <w:multiLevelType w:val="hybridMultilevel"/>
     <w:tmpl w:val="1E96B9BE"/>
@@ -5140,7 +5698,7 @@
       </w:pPr>
     </w:lvl>
   </w:abstractNum>
-  <w:abstractNum w:abstractNumId="33" w15:restartNumberingAfterBreak="0">
+  <w:abstractNum w:abstractNumId="34" w15:restartNumberingAfterBreak="0">
     <w:nsid w:val="75EF1C90"/>
     <w:multiLevelType w:val="hybridMultilevel"/>
     <w:tmpl w:val="26EEEE52"/>
@@ -5253,7 +5811,7 @@
       </w:rPr>
     </w:lvl>
   </w:abstractNum>
-  <w:abstractNum w:abstractNumId="34" w15:restartNumberingAfterBreak="0">
+  <w:abstractNum w:abstractNumId="35" w15:restartNumberingAfterBreak="0">
     <w:nsid w:val="7B246D73"/>
     <w:multiLevelType w:val="hybridMultilevel"/>
     <w:tmpl w:val="45F643C0"/>
@@ -5366,7 +5924,7 @@
       </w:rPr>
     </w:lvl>
   </w:abstractNum>
-  <w:abstractNum w:abstractNumId="35" w15:restartNumberingAfterBreak="0">
+  <w:abstractNum w:abstractNumId="36" w15:restartNumberingAfterBreak="0">
     <w:nsid w:val="7C6C0116"/>
     <w:multiLevelType w:val="hybridMultilevel"/>
     <w:tmpl w:val="9D066B32"/>
@@ -5479,7 +6037,7 @@
       </w:rPr>
     </w:lvl>
   </w:abstractNum>
-  <w:abstractNum w:abstractNumId="36" w15:restartNumberingAfterBreak="0">
+  <w:abstractNum w:abstractNumId="37" w15:restartNumberingAfterBreak="0">
     <w:nsid w:val="7CF64EF8"/>
     <w:multiLevelType w:val="hybridMultilevel"/>
     <w:tmpl w:val="921CB962"/>
@@ -5593,103 +6151,103 @@
     </w:lvl>
   </w:abstractNum>
   <w:num w:numId="1" w16cid:durableId="1422021143">
-    <w:abstractNumId w:val="33"/>
+    <w:abstractNumId w:val="34"/>
   </w:num>
   <w:num w:numId="2" w16cid:durableId="243997387">
+    <w:abstractNumId w:val="21"/>
+  </w:num>
+  <w:num w:numId="3" w16cid:durableId="2112358506">
     <w:abstractNumId w:val="20"/>
   </w:num>
-  <w:num w:numId="3" w16cid:durableId="2112358506">
-    <w:abstractNumId w:val="19"/>
-  </w:num>
   <w:num w:numId="4" w16cid:durableId="168450110">
-    <w:abstractNumId w:val="28"/>
+    <w:abstractNumId w:val="29"/>
   </w:num>
   <w:num w:numId="5" w16cid:durableId="2103795073">
+    <w:abstractNumId w:val="25"/>
+  </w:num>
+  <w:num w:numId="6" w16cid:durableId="2052268471">
+    <w:abstractNumId w:val="8"/>
+  </w:num>
+  <w:num w:numId="7" w16cid:durableId="152260470">
     <w:abstractNumId w:val="24"/>
   </w:num>
-  <w:num w:numId="6" w16cid:durableId="2052268471">
+  <w:num w:numId="8" w16cid:durableId="1014695466">
+    <w:abstractNumId w:val="18"/>
+  </w:num>
+  <w:num w:numId="9" w16cid:durableId="598367700">
     <w:abstractNumId w:val="7"/>
   </w:num>
-  <w:num w:numId="7" w16cid:durableId="152260470">
-    <w:abstractNumId w:val="23"/>
+  <w:num w:numId="10" w16cid:durableId="478693283">
+    <w:abstractNumId w:val="14"/>
   </w:num>
-  <w:num w:numId="8" w16cid:durableId="1014695466">
+  <w:num w:numId="11" w16cid:durableId="1081100846">
+    <w:abstractNumId w:val="15"/>
+  </w:num>
+  <w:num w:numId="12" w16cid:durableId="921990340">
     <w:abstractNumId w:val="17"/>
   </w:num>
-  <w:num w:numId="9" w16cid:durableId="598367700">
-    <w:abstractNumId w:val="6"/>
-  </w:num>
-  <w:num w:numId="10" w16cid:durableId="478693283">
-    <w:abstractNumId w:val="13"/>
-  </w:num>
-  <w:num w:numId="11" w16cid:durableId="1081100846">
-    <w:abstractNumId w:val="14"/>
-  </w:num>
-  <w:num w:numId="12" w16cid:durableId="921990340">
-    <w:abstractNumId w:val="16"/>
-  </w:num>
   <w:num w:numId="13" w16cid:durableId="322199936">
-    <w:abstractNumId w:val="25"/>
+    <w:abstractNumId w:val="26"/>
   </w:num>
   <w:num w:numId="14" w16cid:durableId="335692099">
-    <w:abstractNumId w:val="30"/>
+    <w:abstractNumId w:val="31"/>
   </w:num>
   <w:num w:numId="15" w16cid:durableId="1189101111">
-    <w:abstractNumId w:val="2"/>
+    <w:abstractNumId w:val="3"/>
   </w:num>
   <w:num w:numId="16" w16cid:durableId="1170874788">
-    <w:abstractNumId w:val="34"/>
+    <w:abstractNumId w:val="35"/>
   </w:num>
   <w:num w:numId="17" w16cid:durableId="2103838935">
-    <w:abstractNumId w:val="11"/>
+    <w:abstractNumId w:val="12"/>
   </w:num>
   <w:num w:numId="18" w16cid:durableId="997734584">
-    <w:abstractNumId w:val="4"/>
+    <w:abstractNumId w:val="5"/>
   </w:num>
   <w:num w:numId="19" w16cid:durableId="2083718307">
-    <w:abstractNumId w:val="12"/>
+    <w:abstractNumId w:val="13"/>
   </w:num>
   <w:num w:numId="20" w16cid:durableId="555551450">
     <w:abstractNumId w:val="1"/>
   </w:num>
   <w:num w:numId="21" w16cid:durableId="1514760384">
-    <w:abstractNumId w:val="21"/>
+    <w:abstractNumId w:val="22"/>
   </w:num>
   <w:num w:numId="22" w16cid:durableId="1557471493">
-    <w:abstractNumId w:val="22"/>
+    <w:abstractNumId w:val="23"/>
   </w:num>
   <w:num w:numId="23" w16cid:durableId="1727070875">
-    <w:abstractNumId w:val="18"/>
+    <w:abstractNumId w:val="19"/>
   </w:num>
   <w:num w:numId="24" w16cid:durableId="166023425">
+    <w:abstractNumId w:val="37"/>
+  </w:num>
+  <w:num w:numId="25" w16cid:durableId="704478684">
+    <w:abstractNumId w:val="30"/>
+  </w:num>
+  <w:num w:numId="26" w16cid:durableId="28184782">
     <w:abstractNumId w:val="36"/>
   </w:num>
-  <w:num w:numId="25" w16cid:durableId="704478684">
-    <w:abstractNumId w:val="29"/>
-  </w:num>
-  <w:num w:numId="26" w16cid:durableId="28184782">
-    <w:abstractNumId w:val="35"/>
-  </w:num>
   <w:num w:numId="27" w16cid:durableId="510143550">
-    <w:abstractNumId w:val="10"/>
+    <w:abstractNumId w:val="11"/>
   </w:num>
   <w:num w:numId="28" w16cid:durableId="943414196">
-    <w:abstractNumId w:val="26"/>
+    <w:abstractNumId w:val="27"/>
   </w:num>
   <w:num w:numId="29" w16cid:durableId="1075280863">
-    <w:abstractNumId w:val="15"/>
+    <w:abstractNumId w:val="16"/>
   </w:num>
   <w:num w:numId="30" w16cid:durableId="61149068">
-    <w:abstractNumId w:val="31"/>
+    <w:abstractNumId w:val="32"/>
   </w:num>
   <w:num w:numId="31" w16cid:durableId="500775532">
-    <w:abstractNumId w:val="5"/>
+    <w:abstractNumId w:val="6"/>
   </w:num>
   <w:num w:numId="32" w16cid:durableId="1304653238">
-    <w:abstractNumId w:val="27"/>
+    <w:abstractNumId w:val="28"/>
   </w:num>
   <w:num w:numId="33" w16cid:durableId="1261719094">
-    <w:abstractNumId w:val="5"/>
+    <w:abstractNumId w:val="6"/>
     <w:lvlOverride w:ilvl="0">
       <w:startOverride w:val="1"/>
     </w:lvlOverride>
@@ -5719,19 +6277,22 @@
     </w:lvlOverride>
   </w:num>
   <w:num w:numId="34" w16cid:durableId="409501478">
-    <w:abstractNumId w:val="3"/>
+    <w:abstractNumId w:val="4"/>
   </w:num>
   <w:num w:numId="35" w16cid:durableId="555555766">
-    <w:abstractNumId w:val="32"/>
+    <w:abstractNumId w:val="33"/>
   </w:num>
   <w:num w:numId="36" w16cid:durableId="1079055883">
-    <w:abstractNumId w:val="8"/>
+    <w:abstractNumId w:val="9"/>
   </w:num>
   <w:num w:numId="37" w16cid:durableId="1891455536">
-    <w:abstractNumId w:val="9"/>
+    <w:abstractNumId w:val="10"/>
   </w:num>
   <w:num w:numId="38" w16cid:durableId="24066033">
     <w:abstractNumId w:val="0"/>
+  </w:num>
+  <w:num w:numId="39" w16cid:durableId="1157919541">
+    <w:abstractNumId w:val="2"/>
   </w:num>
   <w:numIdMacAtCleanup w:val="19"/>
 </w:numbering>
@@ -6136,7 +6697,7 @@
   <w:style w:type="paragraph" w:default="1" w:styleId="Normal">
     <w:name w:val="Normal"/>
     <w:qFormat/>
-    <w:rsid w:val="00FC408E"/>
+    <w:rsid w:val="004B5D12"/>
   </w:style>
   <w:style w:type="paragraph" w:styleId="Titre1">
     <w:name w:val="heading 1"/>
@@ -6756,6 +7317,31 @@
 </file>
 
 <file path=customXml/item1.xml><?xml version="1.0" encoding="utf-8"?>
+<?mso-contentType ?>
+<FormTemplates xmlns="http://schemas.microsoft.com/sharepoint/v3/contenttype/forms">
+  <Display>DocumentLibraryForm</Display>
+  <Edit>DocumentLibraryForm</Edit>
+  <New>DocumentLibraryForm</New>
+</FormTemplates>
+</file>
+
+<file path=customXml/item2.xml><?xml version="1.0" encoding="utf-8"?>
+<p:properties xmlns:p="http://schemas.microsoft.com/office/2006/metadata/properties" xmlns:xsi="http://www.w3.org/2001/XMLSchema-instance" xmlns:pc="http://schemas.microsoft.com/office/infopath/2007/PartnerControls">
+  <documentManagement>
+    <Ordre xmlns="0a342697-6111-499e-81c9-b1da37191110" xsi:nil="true"/>
+    <lcf76f155ced4ddcb4097134ff3c332f xmlns="0a342697-6111-499e-81c9-b1da37191110">
+      <Terms xmlns="http://schemas.microsoft.com/office/infopath/2007/PartnerControls"/>
+    </lcf76f155ced4ddcb4097134ff3c332f>
+    <TaxCatchAll xmlns="f0b5bed9-8d01-41b1-a1e6-aae57005c40e" xsi:nil="true"/>
+  </documentManagement>
+</p:properties>
+</file>
+
+<file path=customXml/item3.xml><?xml version="1.0" encoding="utf-8"?>
+<b:Sources xmlns:b="http://schemas.openxmlformats.org/officeDocument/2006/bibliography" xmlns="http://schemas.openxmlformats.org/officeDocument/2006/bibliography" SelectedStyle="\APA.XSL" StyleName="APA"/>
+</file>
+
+<file path=customXml/item4.xml><?xml version="1.0" encoding="utf-8"?>
 <ct:contentTypeSchema xmlns:ct="http://schemas.microsoft.com/office/2006/metadata/contentType" xmlns:ma="http://schemas.microsoft.com/office/2006/metadata/properties/metaAttributes" ct:_="" ma:_="" ma:contentTypeName="Document" ma:contentTypeID="0x010100A5CA122DF330504E8DDF1118C388620A" ma:contentTypeVersion="17" ma:contentTypeDescription="Crée un document." ma:contentTypeScope="" ma:versionID="b2a5d76adb4ebd4bc28c30ff3149f97c">
   <xsd:schema xmlns:xsd="http://www.w3.org/2001/XMLSchema" xmlns:xs="http://www.w3.org/2001/XMLSchema" xmlns:p="http://schemas.microsoft.com/office/2006/metadata/properties" xmlns:ns2="0a342697-6111-499e-81c9-b1da37191110" xmlns:ns3="f0b5bed9-8d01-41b1-a1e6-aae57005c40e" targetNamespace="http://schemas.microsoft.com/office/2006/metadata/properties" ma:root="true" ma:fieldsID="56317f2523d951174830830d6eac0752" ns2:_="" ns3:_="">
     <xsd:import namespace="0a342697-6111-499e-81c9-b1da37191110"/>
@@ -7002,32 +7588,34 @@
 </ct:contentTypeSchema>
 </file>
 
-<file path=customXml/item2.xml><?xml version="1.0" encoding="utf-8"?>
-<b:Sources xmlns:b="http://schemas.openxmlformats.org/officeDocument/2006/bibliography" xmlns="http://schemas.openxmlformats.org/officeDocument/2006/bibliography" SelectedStyle="\APA.XSL" StyleName="APA"/>
+<file path=customXml/itemProps1.xml><?xml version="1.0" encoding="utf-8"?>
+<ds:datastoreItem xmlns:ds="http://schemas.openxmlformats.org/officeDocument/2006/customXml" ds:itemID="{CDB0250C-8572-4C40-A268-09ABCBE9AA3D}">
+  <ds:schemaRefs>
+    <ds:schemaRef ds:uri="http://schemas.microsoft.com/sharepoint/v3/contenttype/forms"/>
+  </ds:schemaRefs>
+</ds:datastoreItem>
 </file>
 
-<file path=customXml/item3.xml><?xml version="1.0" encoding="utf-8"?>
-<p:properties xmlns:p="http://schemas.microsoft.com/office/2006/metadata/properties" xmlns:xsi="http://www.w3.org/2001/XMLSchema-instance" xmlns:pc="http://schemas.microsoft.com/office/infopath/2007/PartnerControls">
-  <documentManagement>
-    <Ordre xmlns="0a342697-6111-499e-81c9-b1da37191110" xsi:nil="true"/>
-    <lcf76f155ced4ddcb4097134ff3c332f xmlns="0a342697-6111-499e-81c9-b1da37191110">
-      <Terms xmlns="http://schemas.microsoft.com/office/infopath/2007/PartnerControls"/>
-    </lcf76f155ced4ddcb4097134ff3c332f>
-    <TaxCatchAll xmlns="f0b5bed9-8d01-41b1-a1e6-aae57005c40e" xsi:nil="true"/>
-  </documentManagement>
-</p:properties>
+<file path=customXml/itemProps2.xml><?xml version="1.0" encoding="utf-8"?>
+<ds:datastoreItem xmlns:ds="http://schemas.openxmlformats.org/officeDocument/2006/customXml" ds:itemID="{5F167D5D-5165-4EAC-B6DD-A48BCBE6305D}">
+  <ds:schemaRefs>
+    <ds:schemaRef ds:uri="http://schemas.microsoft.com/office/2006/metadata/properties"/>
+    <ds:schemaRef ds:uri="http://schemas.microsoft.com/office/infopath/2007/PartnerControls"/>
+    <ds:schemaRef ds:uri="0a342697-6111-499e-81c9-b1da37191110"/>
+    <ds:schemaRef ds:uri="f0b5bed9-8d01-41b1-a1e6-aae57005c40e"/>
+  </ds:schemaRefs>
+</ds:datastoreItem>
 </file>
 
-<file path=customXml/item4.xml><?xml version="1.0" encoding="utf-8"?>
-<?mso-contentType ?>
-<FormTemplates xmlns="http://schemas.microsoft.com/sharepoint/v3/contenttype/forms">
-  <Display>DocumentLibraryForm</Display>
-  <Edit>DocumentLibraryForm</Edit>
-  <New>DocumentLibraryForm</New>
-</FormTemplates>
+<file path=customXml/itemProps3.xml><?xml version="1.0" encoding="utf-8"?>
+<ds:datastoreItem xmlns:ds="http://schemas.openxmlformats.org/officeDocument/2006/customXml" ds:itemID="{546D1DBF-30CA-45E6-9623-1B9AFAD8CDA0}">
+  <ds:schemaRefs>
+    <ds:schemaRef ds:uri="http://schemas.openxmlformats.org/officeDocument/2006/bibliography"/>
+  </ds:schemaRefs>
+</ds:datastoreItem>
 </file>
 
-<file path=customXml/itemProps1.xml><?xml version="1.0" encoding="utf-8"?>
+<file path=customXml/itemProps4.xml><?xml version="1.0" encoding="utf-8"?>
 <ds:datastoreItem xmlns:ds="http://schemas.openxmlformats.org/officeDocument/2006/customXml" ds:itemID="{7F9C2489-A1B6-4275-8528-02A1DD5675B6}">
   <ds:schemaRefs>
     <ds:schemaRef ds:uri="http://schemas.microsoft.com/office/2006/metadata/contentType"/>
@@ -7044,31 +7632,4 @@
     <ds:schemaRef ds:uri="http://schemas.microsoft.com/internal/obd"/>
   </ds:schemaRefs>
 </ds:datastoreItem>
-</file>
-
-<file path=customXml/itemProps2.xml><?xml version="1.0" encoding="utf-8"?>
-<ds:datastoreItem xmlns:ds="http://schemas.openxmlformats.org/officeDocument/2006/customXml" ds:itemID="{546D1DBF-30CA-45E6-9623-1B9AFAD8CDA0}">
-  <ds:schemaRefs>
-    <ds:schemaRef ds:uri="http://schemas.openxmlformats.org/officeDocument/2006/bibliography"/>
-  </ds:schemaRefs>
-</ds:datastoreItem>
-</file>
-
-<file path=customXml/itemProps3.xml><?xml version="1.0" encoding="utf-8"?>
-<ds:datastoreItem xmlns:ds="http://schemas.openxmlformats.org/officeDocument/2006/customXml" ds:itemID="{5F167D5D-5165-4EAC-B6DD-A48BCBE6305D}">
-  <ds:schemaRefs>
-    <ds:schemaRef ds:uri="http://schemas.microsoft.com/office/2006/metadata/properties"/>
-    <ds:schemaRef ds:uri="http://schemas.microsoft.com/office/infopath/2007/PartnerControls"/>
-    <ds:schemaRef ds:uri="0a342697-6111-499e-81c9-b1da37191110"/>
-    <ds:schemaRef ds:uri="f0b5bed9-8d01-41b1-a1e6-aae57005c40e"/>
-  </ds:schemaRefs>
-</ds:datastoreItem>
-</file>
-
-<file path=customXml/itemProps4.xml><?xml version="1.0" encoding="utf-8"?>
-<ds:datastoreItem xmlns:ds="http://schemas.openxmlformats.org/officeDocument/2006/customXml" ds:itemID="{CDB0250C-8572-4C40-A268-09ABCBE9AA3D}">
-  <ds:schemaRefs>
-    <ds:schemaRef ds:uri="http://schemas.microsoft.com/sharepoint/v3/contenttype/forms"/>
-  </ds:schemaRefs>
-</ds:datastoreItem>
 </file>
</xml_diff>